<commit_message>
Feitas pequenas alterações a decifra.
Adicionado contagem do tempo.
</commit_message>
<xml_diff>
--- a/Trabalho 1/repostas.docx
+++ b/Trabalho 1/repostas.docx
@@ -205,8 +205,6 @@
                       <w:pPr>
                         <w:jc w:val="center"/>
                       </w:pPr>
-                      <w:proofErr w:type="spellStart"/>
-                      <w:proofErr w:type="gramStart"/>
                       <w:r>
                         <w:t>y</w:t>
                       </w:r>
@@ -216,8 +214,6 @@
                         </w:rPr>
                         <w:t>i</w:t>
                       </w:r>
-                      <w:proofErr w:type="spellEnd"/>
-                      <w:proofErr w:type="gramEnd"/>
                     </w:p>
                   </w:txbxContent>
                 </v:textbox>
@@ -529,59 +525,433 @@
         <w:t>A</w:t>
       </w:r>
       <w:r>
-        <w:t xml:space="preserve"> cifrado com a chave de sessão, este poderia simplesmente enviar o que obteve na mensagem em claro, sem ter que proceder a qualquer decifra, validando assim a</w:t>
+        <w:t xml:space="preserve"> cifrado com a chave de sessão, este poderia simplesmente enviar o que obteve na mensagem em claro, sem ter que proceder a qualquer decifra, validando assim a conversa.</w:t>
+      </w:r>
+    </w:p>
+    <w:p/>
+    <w:p>
+      <w:r>
+        <w:t>4</w:t>
+      </w:r>
+    </w:p>
+    <w:p>
+      <w:r>
+        <w:t>4.1 Tem que se obter o certificado do emissor e verificar, usando a chave pública, se o certificado que temos foi realmente emitido usando a chave privada daquele certficiado.</w:t>
+      </w:r>
+    </w:p>
+    <w:p>
+      <w:r>
+        <w:t xml:space="preserve">4.2 É usado o número de sequência das mensagens para evitar ataques de replay, esse número é usado na geração de uma marca MAC, o que torna impossível replicar mensagens fora de ordem. </w:t>
+      </w:r>
+    </w:p>
+    <w:p>
+      <w:r>
+        <w:t xml:space="preserve">4.3 No protocolo handshake são geradas as chaves usadas para garantir a segurança do canal, essas chaves são geradas usando como base uma outra chave. Esta é gerada aleatoriamente pelo cliente e protegida usando a chave pública do servidor, </w:t>
+      </w:r>
+      <w:r>
+        <w:t>o facto de esta</w:t>
+      </w:r>
+      <w:r>
+        <w:t xml:space="preserve"> chave ser aleatória torna impossível que seja usado um ataque de replay pois duas instâncias do protocolo handshake iriam originar chaves distintas.</w:t>
+      </w:r>
+    </w:p>
+    <w:p>
+      <w:r>
+        <w:t>4.4 A última mensagem</w:t>
+      </w:r>
+      <w:r>
+        <w:t xml:space="preserve"> do cliente e do servidor</w:t>
+      </w:r>
+      <w:r>
+        <w:t xml:space="preserve"> irá conter uma marca MAC gerada usando toda a conversa entre os dois</w:t>
+      </w:r>
+      <w:r>
+        <w:t xml:space="preserve"> sendo a chave o master secret para que o outro possa verificar se ambos viram o mesmo</w:t>
+      </w:r>
+      <w:r>
+        <w:t xml:space="preserve">, caso algum hacker modifica-se </w:t>
+      </w:r>
+      <w:r>
+        <w:t>as mensagens e dado que este não sabe o master secret ele não irá conseguir alterar esta mensagem de forma a que o servidor e/ou o cliente validem a conversa.</w:t>
+      </w:r>
+    </w:p>
+    <w:p/>
+    <w:p>
+      <w:r>
+        <w:t>5</w:t>
+      </w:r>
+    </w:p>
+    <w:p>
+      <w:r>
+        <w:t xml:space="preserve">Para a implementação desta aplicação é usado um </w:t>
+      </w:r>
+      <w:r>
+        <w:rPr>
+          <w:i/>
+        </w:rPr>
+        <w:t>MessageDigest</w:t>
+      </w:r>
+      <w:r>
+        <w:t xml:space="preserve"> do tipo do algoritmo escolhido pelo utilizador. É feito um </w:t>
+      </w:r>
+      <w:r>
+        <w:rPr>
+          <w:i/>
+        </w:rPr>
+        <w:t>while</w:t>
+      </w:r>
+      <w:r>
+        <w:t xml:space="preserve"> a ler todo o ficheiro do qual se pretende obter a hash e são feitas chamadas ao método </w:t>
+      </w:r>
+      <w:r>
+        <w:rPr>
+          <w:i/>
+        </w:rPr>
+        <w:t>update</w:t>
+      </w:r>
+      <w:r>
+        <w:t xml:space="preserve"> sobre o </w:t>
+      </w:r>
+      <w:r>
+        <w:rPr>
+          <w:i/>
+        </w:rPr>
+        <w:t>MessageDigest</w:t>
+      </w:r>
+      <w:r>
+        <w:t xml:space="preserve">, por fim é feita uma chamada ao método </w:t>
+      </w:r>
+      <w:r>
+        <w:rPr>
+          <w:i/>
+        </w:rPr>
+        <w:t>digest</w:t>
+      </w:r>
+      <w:r>
+        <w:t xml:space="preserve"> para obter a </w:t>
+      </w:r>
+      <w:r>
+        <w:rPr>
+          <w:i/>
+        </w:rPr>
+        <w:t>hash</w:t>
+      </w:r>
+      <w:r>
+        <w:t>.</w:t>
+      </w:r>
+    </w:p>
+    <w:p/>
+    <w:p>
+      <w:r>
+        <w:t>6</w:t>
+      </w:r>
+    </w:p>
+    <w:p>
+      <w:r>
+        <w:t>Foram criadas duas aplicações, uma que cifra e outra que decifra o ficheiro, existem também duas classes em que uma é responsável pela validação de cadeias de certificados X509 e outra que representa a metadata.</w:t>
+      </w:r>
+    </w:p>
+    <w:p>
+      <w:r>
+        <w:t xml:space="preserve">A validação é feita recorrendo à classe CertPathValidator que recebe um CertPath e parâmetros que incluem as raízes de confiança e um selector que sabe escolher o certificado a ser validado, caso a validação falhe é lançada uma excepção. Para a validação correr como </w:t>
+      </w:r>
+      <w:r>
+        <w:lastRenderedPageBreak/>
+        <w:t>esperado é necessário desactivar as listas de revogação porque a inexistência de uma configurada resulta numa excepção.</w:t>
+      </w:r>
+    </w:p>
+    <w:p>
+      <w:r>
+        <w:t>A metadata inclui o tipo de algoritmo simétrico usado para a cifra do ficheiro, o algoritmo assimétrico usado na cifra da chave simétrica, a chave simétrica usada (cifrada) e o certificado cuja chave pública é usada para cifrar a chave. Para cifrar a chave simétrica é usada a classe Cipher no modo WRAP_MODE</w:t>
+      </w:r>
+      <w:r>
+        <w:t xml:space="preserve"> com a chave pública do certificado,</w:t>
+      </w:r>
+      <w:r>
+        <w:t xml:space="preserve"> e para a decifra a mesma classe mas no modo UNWRAP_MODE</w:t>
+      </w:r>
+      <w:r>
+        <w:t xml:space="preserve"> e usando a chave privada correspondente ao certificado</w:t>
+      </w:r>
+      <w:r>
+        <w:t>.</w:t>
+      </w:r>
+    </w:p>
+    <w:p>
+      <w:r>
+        <w:t>A cifra do ficheiro é feita também ela recorrendo à classe Cipher mas utilizando o modo ENCRYPT_MODE, enquanto a decifra usa o modo DECRYPT_MODE.</w:t>
+      </w:r>
+    </w:p>
+    <w:p/>
+    <w:p>
+      <w:r>
+        <w:t>7</w:t>
+      </w:r>
+    </w:p>
+    <w:p>
+      <w:r>
+        <w:t>As configurações para que o servidor passe a aceitar ligações HTTPS com autenticação de cliente e servidor são todas feitas no ficheiro conf/extra/httpd-ssl.conf. O servidor funciona à base de ficheiros PEM que podem ser obtidos recorrendo à aplicação “openssl” que se encontra na pasta bin, e para extrair certificados de um keystore JKS é usada a tool keytool que vem com a plataforma java.</w:t>
+      </w:r>
+    </w:p>
+    <w:p>
+      <w:pPr>
+        <w:rPr>
+          <w:b/>
+        </w:rPr>
+      </w:pPr>
+      <w:r>
+        <w:rPr>
+          <w:b/>
+        </w:rPr>
+        <w:t>Comandos OpenSSL usados:</w:t>
+      </w:r>
+    </w:p>
+    <w:p>
+      <w:r>
+        <w:t>.cer (X509) para .pem</w:t>
+      </w:r>
+    </w:p>
+    <w:p>
+      <w:pPr>
+        <w:rPr>
+          <w:rFonts w:ascii="Courier New" w:hAnsi="Courier New" w:cs="Courier New"/>
+          <w:sz w:val="16"/>
+          <w:szCs w:val="16"/>
+          <w:u w:val="single"/>
+          <w:lang w:eastAsia="pt-PT"/>
+        </w:rPr>
+      </w:pPr>
+      <w:r>
+        <w:rPr>
+          <w:rFonts w:ascii="Courier New" w:hAnsi="Courier New" w:cs="Courier New"/>
+          <w:sz w:val="16"/>
+          <w:szCs w:val="16"/>
+          <w:lang w:eastAsia="pt-PT"/>
+        </w:rPr>
+        <w:t xml:space="preserve">openssl x509 -inform der -in </w:t>
+      </w:r>
+      <w:r>
+        <w:rPr>
+          <w:rFonts w:ascii="Courier New" w:hAnsi="Courier New" w:cs="Courier New"/>
+          <w:sz w:val="16"/>
+          <w:szCs w:val="16"/>
+          <w:u w:val="single"/>
+          <w:lang w:eastAsia="pt-PT"/>
+        </w:rPr>
+        <w:t>certificate.cer</w:t>
+      </w:r>
+      <w:r>
+        <w:rPr>
+          <w:rFonts w:ascii="Courier New" w:hAnsi="Courier New" w:cs="Courier New"/>
+          <w:sz w:val="16"/>
+          <w:szCs w:val="16"/>
+          <w:lang w:eastAsia="pt-PT"/>
+        </w:rPr>
+        <w:t xml:space="preserve"> -out </w:t>
+      </w:r>
+      <w:r>
+        <w:rPr>
+          <w:rFonts w:ascii="Courier New" w:hAnsi="Courier New" w:cs="Courier New"/>
+          <w:sz w:val="16"/>
+          <w:szCs w:val="16"/>
+          <w:u w:val="single"/>
+          <w:lang w:eastAsia="pt-PT"/>
+        </w:rPr>
+        <w:t>certificate.pem</w:t>
+      </w:r>
+    </w:p>
+    <w:p>
+      <w:pPr>
+        <w:rPr>
+          <w:lang w:val="en-US" w:eastAsia="pt-PT"/>
+        </w:rPr>
+      </w:pPr>
+      <w:r>
+        <w:rPr>
+          <w:lang w:val="en-US" w:eastAsia="pt-PT"/>
+        </w:rPr>
+        <w:t>.pfx para .pem</w:t>
+      </w:r>
+    </w:p>
+    <w:p>
+      <w:pPr>
+        <w:rPr>
+          <w:rFonts w:ascii="Courier New" w:hAnsi="Courier New" w:cs="Courier New"/>
+          <w:sz w:val="16"/>
+          <w:szCs w:val="16"/>
+          <w:lang w:eastAsia="pt-PT"/>
+        </w:rPr>
+      </w:pPr>
+      <w:r>
+        <w:rPr>
+          <w:rFonts w:ascii="Courier New" w:hAnsi="Courier New" w:cs="Courier New"/>
+          <w:sz w:val="16"/>
+          <w:szCs w:val="16"/>
+          <w:lang w:eastAsia="pt-PT"/>
+        </w:rPr>
+        <w:t xml:space="preserve">openssl pkcs12 -in keyStore.pfx -out keyStore.pem </w:t>
+      </w:r>
+      <w:r>
+        <w:rPr>
+          <w:rFonts w:ascii="Courier New" w:hAnsi="Courier New" w:cs="Courier New"/>
+          <w:sz w:val="16"/>
+          <w:szCs w:val="16"/>
+          <w:lang w:eastAsia="pt-PT"/>
+        </w:rPr>
+        <w:t>–</w:t>
+      </w:r>
+      <w:r>
+        <w:rPr>
+          <w:rFonts w:ascii="Courier New" w:hAnsi="Courier New" w:cs="Courier New"/>
+          <w:sz w:val="16"/>
+          <w:szCs w:val="16"/>
+          <w:lang w:eastAsia="pt-PT"/>
+        </w:rPr>
+        <w:t>nodes</w:t>
+      </w:r>
+    </w:p>
+    <w:p>
+      <w:pPr>
+        <w:rPr>
+          <w:b/>
+          <w:lang w:val="en-US"/>
+        </w:rPr>
+      </w:pPr>
+      <w:r>
+        <w:rPr>
+          <w:b/>
+          <w:lang w:val="en-US"/>
+        </w:rPr>
+        <w:t>Comandos Keytool usados:</w:t>
+      </w:r>
+    </w:p>
+    <w:p>
+      <w:pPr>
+        <w:rPr>
+          <w:lang w:val="en-US"/>
+        </w:rPr>
+      </w:pPr>
+      <w:r>
+        <w:rPr>
+          <w:lang w:val="en-US"/>
+        </w:rPr>
+        <w:t>Exportar um certificado de um keystore .jks</w:t>
       </w:r>
       <w:bookmarkStart w:id="0" w:name="_GoBack"/>
       <w:bookmarkEnd w:id="0"/>
-      <w:r>
-        <w:t xml:space="preserve"> conversa.</w:t>
-      </w:r>
-    </w:p>
-    <w:p/>
-    <w:p>
-      <w:r>
-        <w:t>4</w:t>
-      </w:r>
-    </w:p>
-    <w:p>
-      <w:r>
-        <w:t>4.1 Tem que se obter o certificado do emissor e verificar, usando a chave pública, se o certificado que temos foi realmente emitido usando a chave privada daquele certficiado.</w:t>
-      </w:r>
-    </w:p>
-    <w:p>
-      <w:r>
-        <w:t xml:space="preserve">4.2 É usado o número de sequência das mensagens para evitar ataques de replay, esse número é usado na geração de uma marca MAC, o que torna impossível replicar mensagens fora de ordem. </w:t>
-      </w:r>
-    </w:p>
-    <w:p>
-      <w:r>
-        <w:t xml:space="preserve">4.3 No protocolo handshake são geradas as chaves usadas para garantir a segurança do canal, essas chaves são geradas usando como base uma outra chave. Esta é gerada aleatoriamente pelo cliente e protegida usando a chave pública do servidor, </w:t>
-      </w:r>
-      <w:r>
-        <w:t>o facto de esta</w:t>
-      </w:r>
-      <w:r>
-        <w:t xml:space="preserve"> chave ser aleatória torna impossível que seja usado um ataque de replay pois duas instâncias do protocolo handshake iriam originar chaves distintas.</w:t>
-      </w:r>
-    </w:p>
-    <w:p>
-      <w:r>
-        <w:t>4.4 A última mensagem</w:t>
-      </w:r>
-      <w:r>
-        <w:t xml:space="preserve"> do cliente e do servidor</w:t>
-      </w:r>
-      <w:r>
-        <w:t xml:space="preserve"> irá conter uma marca MAC gerada usando toda a conversa entre os dois</w:t>
-      </w:r>
-      <w:r>
-        <w:t xml:space="preserve"> sendo a chave o master secret para que o outro possa verificar se ambos viram o mesmo</w:t>
-      </w:r>
-      <w:r>
-        <w:t xml:space="preserve">, caso algum hacker modifica-se </w:t>
-      </w:r>
-      <w:r>
-        <w:t>as mensagens e dado que este não sabe o master secret ele não irá conseguir alterar esta mensagem de forma a que o servidor e/ou o cliente validem a conversa.</w:t>
+    </w:p>
+    <w:p>
+      <w:pPr>
+        <w:rPr>
+          <w:rFonts w:ascii="Courier New" w:hAnsi="Courier New" w:cs="Courier New"/>
+          <w:sz w:val="16"/>
+          <w:szCs w:val="16"/>
+          <w:lang w:val="en-US" w:eastAsia="pt-PT"/>
+        </w:rPr>
+      </w:pPr>
+      <w:r>
+        <w:rPr>
+          <w:rFonts w:ascii="Courier New" w:hAnsi="Courier New" w:cs="Courier New"/>
+          <w:sz w:val="16"/>
+          <w:szCs w:val="16"/>
+          <w:lang w:val="en-US" w:eastAsia="pt-PT"/>
+        </w:rPr>
+        <w:t>keytool -export -alias my_home -file my_home.crt -keystore herong.jks</w:t>
+      </w:r>
+      <w:r>
+        <w:rPr>
+          <w:rFonts w:ascii="Courier New" w:hAnsi="Courier New" w:cs="Courier New"/>
+          <w:sz w:val="16"/>
+          <w:szCs w:val="16"/>
+          <w:lang w:val="en-US" w:eastAsia="pt-PT"/>
+        </w:rPr>
+        <w:t xml:space="preserve"> </w:t>
+      </w:r>
+      <w:r>
+        <w:rPr>
+          <w:rFonts w:ascii="Courier New" w:hAnsi="Courier New" w:cs="Courier New"/>
+          <w:sz w:val="16"/>
+          <w:szCs w:val="16"/>
+          <w:lang w:val="en-US" w:eastAsia="pt-PT"/>
+        </w:rPr>
+        <w:t>-storepass HerongJKS</w:t>
+      </w:r>
+    </w:p>
+    <w:p>
+      <w:r>
+        <w:t>Para que o servidor passe a ter autenticação é necessário que este saiba apresentar o seu certificado e o caminho de validação</w:t>
+      </w:r>
+      <w:r>
+        <w:t xml:space="preserve"> deste certificado. Para que o servidor apresente o seu certificado basta modificar a propriedade </w:t>
+      </w:r>
+      <w:r>
+        <w:rPr>
+          <w:i/>
+        </w:rPr>
+        <w:t>SSLCertificateFile</w:t>
+      </w:r>
+      <w:r>
+        <w:t xml:space="preserve"> com o caminho do certificado (no formato PEM) e para que este apresente o caminho de validação é necessário criar um ficheiro, que tem a concatenação de todos os certificados no caminho de validação no formato PEM, e modificar a propriedade </w:t>
+      </w:r>
+      <w:r>
+        <w:rPr>
+          <w:i/>
+        </w:rPr>
+        <w:t>SSLCertificateChainFile</w:t>
+      </w:r>
+      <w:r>
+        <w:t xml:space="preserve"> com o caminho deste mesmo ficheiro (Para efectuar a concatenação pode-se usar um editor de texto simples). Para que o cliente reconheça o certificado como válido é ainda necessário que este tenha o certificado raiz instalado como um certificado de confiança, e apenas com estes passos o servidor passa a autenticar-se perante o cliente em ligações HTTPS.</w:t>
+      </w:r>
+    </w:p>
+    <w:p>
+      <w:r>
+        <w:t xml:space="preserve">Para a autenticação do cliente é necessário criar outro ficheiro com o caminho de validação, mas desta vez com o caminho de validação dos clientes, e modificar a propriedade </w:t>
+      </w:r>
+      <w:r>
+        <w:rPr>
+          <w:i/>
+        </w:rPr>
+        <w:lastRenderedPageBreak/>
+        <w:t>SSLCACertificateFile</w:t>
+      </w:r>
+      <w:r>
+        <w:t xml:space="preserve"> com o caminho para este ficheiro. É necessário depois modificar a propriedade </w:t>
+      </w:r>
+      <w:r>
+        <w:rPr>
+          <w:i/>
+        </w:rPr>
+        <w:t>SSLVerifyClient</w:t>
+      </w:r>
+      <w:r>
+        <w:t xml:space="preserve"> para </w:t>
+      </w:r>
+      <w:r>
+        <w:rPr>
+          <w:i/>
+        </w:rPr>
+        <w:t>require</w:t>
+      </w:r>
+      <w:r>
+        <w:t xml:space="preserve">, para que este exija ao cliente que se autentique e podemos também modificar o </w:t>
+      </w:r>
+      <w:r>
+        <w:rPr>
+          <w:i/>
+        </w:rPr>
+        <w:t>SSLVerifyDepth</w:t>
+      </w:r>
+      <w:r>
+        <w:t xml:space="preserve"> para algo que nos convenha, sendo neste caso 3 suficiente. Por fim, é preciso que o cliente instale o seu certificado como certificado pessoal para que quando aceder ao servidor usando HTTPS este peça um certificado para autenticar o cliente e o </w:t>
+      </w:r>
+      <w:r>
+        <w:rPr>
+          <w:i/>
+        </w:rPr>
+        <w:t>browser</w:t>
+      </w:r>
+      <w:r>
+        <w:t xml:space="preserve"> saiba qual apresentar.</w:t>
       </w:r>
     </w:p>
     <w:sectPr>
@@ -913,6 +1283,56 @@
       <w:contextualSpacing/>
     </w:pPr>
   </w:style>
+  <w:style w:type="paragraph" w:styleId="HTMLpr-formatado">
+    <w:name w:val="HTML Preformatted"/>
+    <w:basedOn w:val="Normal"/>
+    <w:link w:val="HTMLpr-formatadoCarcter"/>
+    <w:uiPriority w:val="99"/>
+    <w:semiHidden/>
+    <w:unhideWhenUsed/>
+    <w:rsid w:val="00C51A58"/>
+    <w:pPr>
+      <w:tabs>
+        <w:tab w:val="left" w:pos="916"/>
+        <w:tab w:val="left" w:pos="1832"/>
+        <w:tab w:val="left" w:pos="2748"/>
+        <w:tab w:val="left" w:pos="3664"/>
+        <w:tab w:val="left" w:pos="4580"/>
+        <w:tab w:val="left" w:pos="5496"/>
+        <w:tab w:val="left" w:pos="6412"/>
+        <w:tab w:val="left" w:pos="7328"/>
+        <w:tab w:val="left" w:pos="8244"/>
+        <w:tab w:val="left" w:pos="9160"/>
+        <w:tab w:val="left" w:pos="10076"/>
+        <w:tab w:val="left" w:pos="10992"/>
+        <w:tab w:val="left" w:pos="11908"/>
+        <w:tab w:val="left" w:pos="12824"/>
+        <w:tab w:val="left" w:pos="13740"/>
+        <w:tab w:val="left" w:pos="14656"/>
+      </w:tabs>
+      <w:spacing w:after="0" w:line="240" w:lineRule="auto"/>
+    </w:pPr>
+    <w:rPr>
+      <w:rFonts w:ascii="Courier New" w:eastAsia="Times New Roman" w:hAnsi="Courier New" w:cs="Courier New"/>
+      <w:sz w:val="20"/>
+      <w:szCs w:val="20"/>
+      <w:lang w:eastAsia="pt-PT"/>
+    </w:rPr>
+  </w:style>
+  <w:style w:type="character" w:customStyle="1" w:styleId="HTMLpr-formatadoCarcter">
+    <w:name w:val="HTML pré-formatado Carácter"/>
+    <w:basedOn w:val="Tipodeletrapredefinidodopargrafo"/>
+    <w:link w:val="HTMLpr-formatado"/>
+    <w:uiPriority w:val="99"/>
+    <w:semiHidden/>
+    <w:rsid w:val="00C51A58"/>
+    <w:rPr>
+      <w:rFonts w:ascii="Courier New" w:eastAsia="Times New Roman" w:hAnsi="Courier New" w:cs="Courier New"/>
+      <w:sz w:val="20"/>
+      <w:szCs w:val="20"/>
+      <w:lang w:eastAsia="pt-PT"/>
+    </w:rPr>
+  </w:style>
 </w:styles>
 </file>
 
@@ -1113,6 +1533,56 @@
       <w:ind w:left="720"/>
       <w:contextualSpacing/>
     </w:pPr>
+  </w:style>
+  <w:style w:type="paragraph" w:styleId="HTMLpr-formatado">
+    <w:name w:val="HTML Preformatted"/>
+    <w:basedOn w:val="Normal"/>
+    <w:link w:val="HTMLpr-formatadoCarcter"/>
+    <w:uiPriority w:val="99"/>
+    <w:semiHidden/>
+    <w:unhideWhenUsed/>
+    <w:rsid w:val="00C51A58"/>
+    <w:pPr>
+      <w:tabs>
+        <w:tab w:val="left" w:pos="916"/>
+        <w:tab w:val="left" w:pos="1832"/>
+        <w:tab w:val="left" w:pos="2748"/>
+        <w:tab w:val="left" w:pos="3664"/>
+        <w:tab w:val="left" w:pos="4580"/>
+        <w:tab w:val="left" w:pos="5496"/>
+        <w:tab w:val="left" w:pos="6412"/>
+        <w:tab w:val="left" w:pos="7328"/>
+        <w:tab w:val="left" w:pos="8244"/>
+        <w:tab w:val="left" w:pos="9160"/>
+        <w:tab w:val="left" w:pos="10076"/>
+        <w:tab w:val="left" w:pos="10992"/>
+        <w:tab w:val="left" w:pos="11908"/>
+        <w:tab w:val="left" w:pos="12824"/>
+        <w:tab w:val="left" w:pos="13740"/>
+        <w:tab w:val="left" w:pos="14656"/>
+      </w:tabs>
+      <w:spacing w:after="0" w:line="240" w:lineRule="auto"/>
+    </w:pPr>
+    <w:rPr>
+      <w:rFonts w:ascii="Courier New" w:eastAsia="Times New Roman" w:hAnsi="Courier New" w:cs="Courier New"/>
+      <w:sz w:val="20"/>
+      <w:szCs w:val="20"/>
+      <w:lang w:eastAsia="pt-PT"/>
+    </w:rPr>
+  </w:style>
+  <w:style w:type="character" w:customStyle="1" w:styleId="HTMLpr-formatadoCarcter">
+    <w:name w:val="HTML pré-formatado Carácter"/>
+    <w:basedOn w:val="Tipodeletrapredefinidodopargrafo"/>
+    <w:link w:val="HTMLpr-formatado"/>
+    <w:uiPriority w:val="99"/>
+    <w:semiHidden/>
+    <w:rsid w:val="00C51A58"/>
+    <w:rPr>
+      <w:rFonts w:ascii="Courier New" w:eastAsia="Times New Roman" w:hAnsi="Courier New" w:cs="Courier New"/>
+      <w:sz w:val="20"/>
+      <w:szCs w:val="20"/>
+      <w:lang w:eastAsia="pt-PT"/>
+    </w:rPr>
   </w:style>
 </w:styles>
 </file>

</xml_diff>

<commit_message>
relatório da 1º serie
</commit_message>
<xml_diff>
--- a/Trabalho 1/repostas.docx
+++ b/Trabalho 1/repostas.docx
@@ -1,6 +1,6 @@
 
 <file path=word/document.xml><?xml version="1.0" encoding="utf-8"?>
-<w:document xmlns:wpc="http://schemas.microsoft.com/office/word/2010/wordprocessingCanvas" xmlns:mc="http://schemas.openxmlformats.org/markup-compatibility/2006" xmlns:o="urn:schemas-microsoft-com:office:office" xmlns:r="http://schemas.openxmlformats.org/officeDocument/2006/relationships" xmlns:m="http://schemas.openxmlformats.org/officeDocument/2006/math" xmlns:v="urn:schemas-microsoft-com:vml" xmlns:wp14="http://schemas.microsoft.com/office/word/2010/wordprocessingDrawing" xmlns:wp="http://schemas.openxmlformats.org/drawingml/2006/wordprocessingDrawing" xmlns:w10="urn:schemas-microsoft-com:office:word" xmlns:w="http://schemas.openxmlformats.org/wordprocessingml/2006/main" xmlns:w14="http://schemas.microsoft.com/office/word/2010/wordml" xmlns:wpg="http://schemas.microsoft.com/office/word/2010/wordprocessingGroup" xmlns:wpi="http://schemas.microsoft.com/office/word/2010/wordprocessingInk" xmlns:wne="http://schemas.microsoft.com/office/word/2006/wordml" xmlns:wps="http://schemas.microsoft.com/office/word/2010/wordprocessingShape" mc:Ignorable="w14 wp14">
+<w:document xmlns:ve="http://schemas.openxmlformats.org/markup-compatibility/2006" xmlns:o="urn:schemas-microsoft-com:office:office" xmlns:r="http://schemas.openxmlformats.org/officeDocument/2006/relationships" xmlns:m="http://schemas.openxmlformats.org/officeDocument/2006/math" xmlns:v="urn:schemas-microsoft-com:vml" xmlns:wp="http://schemas.openxmlformats.org/drawingml/2006/wordprocessingDrawing" xmlns:w10="urn:schemas-microsoft-com:office:word" xmlns:w="http://schemas.openxmlformats.org/wordprocessingml/2006/main" xmlns:wne="http://schemas.microsoft.com/office/word/2006/wordml">
   <w:body>
     <w:p>
       <w:pPr>
@@ -15,216 +15,52 @@
           <w:noProof/>
           <w:lang w:eastAsia="pt-PT"/>
         </w:rPr>
-        <mc:AlternateContent>
-          <mc:Choice Requires="wps">
-            <w:drawing>
-              <wp:anchor distT="0" distB="0" distL="114300" distR="114300" simplePos="0" relativeHeight="251668480" behindDoc="0" locked="0" layoutInCell="1" allowOverlap="1" wp14:anchorId="4FF9DEE0" wp14:editId="3FE8285E">
-                <wp:simplePos x="0" y="0"/>
-                <wp:positionH relativeFrom="column">
-                  <wp:posOffset>1718945</wp:posOffset>
-                </wp:positionH>
-                <wp:positionV relativeFrom="paragraph">
-                  <wp:posOffset>-104140</wp:posOffset>
-                </wp:positionV>
-                <wp:extent cx="532765" cy="252095"/>
-                <wp:effectExtent l="0" t="0" r="19685" b="14605"/>
-                <wp:wrapNone/>
-                <wp:docPr id="12" name="Rectângulo 12"/>
-                <wp:cNvGraphicFramePr/>
-                <a:graphic xmlns:a="http://schemas.openxmlformats.org/drawingml/2006/main">
-                  <a:graphicData uri="http://schemas.microsoft.com/office/word/2010/wordprocessingShape">
-                    <wps:wsp>
-                      <wps:cNvSpPr/>
-                      <wps:spPr>
-                        <a:xfrm>
-                          <a:off x="0" y="0"/>
-                          <a:ext cx="532765" cy="252095"/>
-                        </a:xfrm>
-                        <a:prstGeom prst="rect">
-                          <a:avLst/>
-                        </a:prstGeom>
-                      </wps:spPr>
-                      <wps:style>
-                        <a:lnRef idx="2">
-                          <a:schemeClr val="accent1">
-                            <a:shade val="50000"/>
-                          </a:schemeClr>
-                        </a:lnRef>
-                        <a:fillRef idx="1">
-                          <a:schemeClr val="accent1"/>
-                        </a:fillRef>
-                        <a:effectRef idx="0">
-                          <a:schemeClr val="accent1"/>
-                        </a:effectRef>
-                        <a:fontRef idx="minor">
-                          <a:schemeClr val="lt1"/>
-                        </a:fontRef>
-                      </wps:style>
-                      <wps:txbx>
-                        <w:txbxContent>
-                          <w:p>
-                            <w:pPr>
-                              <w:jc w:val="center"/>
-                            </w:pPr>
-                            <w:r>
-                              <w:t>RV</w:t>
-                            </w:r>
-                          </w:p>
-                        </w:txbxContent>
-                      </wps:txbx>
-                      <wps:bodyPr rot="0" spcFirstLastPara="0" vertOverflow="overflow" horzOverflow="overflow" vert="horz" wrap="square" lIns="91440" tIns="45720" rIns="91440" bIns="45720" numCol="1" spcCol="0" rtlCol="0" fromWordArt="0" anchor="ctr" anchorCtr="0" forceAA="0" compatLnSpc="1">
-                        <a:prstTxWarp prst="textNoShape">
-                          <a:avLst/>
-                        </a:prstTxWarp>
-                        <a:noAutofit/>
-                      </wps:bodyPr>
-                    </wps:wsp>
-                  </a:graphicData>
-                </a:graphic>
-                <wp14:sizeRelH relativeFrom="margin">
-                  <wp14:pctWidth>0</wp14:pctWidth>
-                </wp14:sizeRelH>
-                <wp14:sizeRelV relativeFrom="margin">
-                  <wp14:pctHeight>0</wp14:pctHeight>
-                </wp14:sizeRelV>
-              </wp:anchor>
-            </w:drawing>
-          </mc:Choice>
-          <mc:Fallback>
-            <w:pict>
-              <v:rect id="Rectângulo 12" o:spid="_x0000_s1026" style="position:absolute;left:0;text-align:left;margin-left:135.35pt;margin-top:-8.2pt;width:41.95pt;height:19.85pt;z-index:251668480;visibility:visible;mso-wrap-style:square;mso-width-percent:0;mso-height-percent:0;mso-wrap-distance-left:9pt;mso-wrap-distance-top:0;mso-wrap-distance-right:9pt;mso-wrap-distance-bottom:0;mso-position-horizontal:absolute;mso-position-horizontal-relative:text;mso-position-vertical:absolute;mso-position-vertical-relative:text;mso-width-percent:0;mso-height-percent:0;mso-width-relative:margin;mso-height-relative:margin;v-text-anchor:middle" o:gfxdata="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" fillcolor="#4f81bd [3204]" strokecolor="#243f60 [1604]" strokeweight="2pt">
-                <v:textbox>
-                  <w:txbxContent>
-                    <w:p>
-                      <w:pPr>
-                        <w:jc w:val="center"/>
-                      </w:pPr>
-                      <w:r>
-                        <w:t>RV</w:t>
-                      </w:r>
-                    </w:p>
-                  </w:txbxContent>
-                </v:textbox>
-              </v:rect>
-            </w:pict>
-          </mc:Fallback>
-        </mc:AlternateContent>
+        <w:pict>
+          <v:rect id="Rectângulo 12" o:spid="_x0000_s1026" style="position:absolute;left:0;text-align:left;margin-left:135.35pt;margin-top:-8.2pt;width:41.95pt;height:19.85pt;z-index:251668480;visibility:visible;mso-width-relative:margin;mso-height-relative:margin;v-text-anchor:middle" o:gfxdata="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" fillcolor="#4f81bd [3204]" strokecolor="#243f60 [1604]" strokeweight="2pt">
+            <v:textbox>
+              <w:txbxContent>
+                <w:p>
+                  <w:pPr>
+                    <w:jc w:val="center"/>
+                  </w:pPr>
+                  <w:r>
+                    <w:t>RV</w:t>
+                  </w:r>
+                </w:p>
+              </w:txbxContent>
+            </v:textbox>
+          </v:rect>
+        </w:pict>
       </w:r>
       <w:r>
         <w:rPr>
           <w:noProof/>
           <w:lang w:eastAsia="pt-PT"/>
         </w:rPr>
-        <mc:AlternateContent>
-          <mc:Choice Requires="wps">
-            <w:drawing>
-              <wp:anchor distT="0" distB="0" distL="114300" distR="114300" simplePos="0" relativeHeight="251670528" behindDoc="0" locked="0" layoutInCell="1" allowOverlap="1" wp14:anchorId="2BAC284E" wp14:editId="0692FCD3">
-                <wp:simplePos x="0" y="0"/>
-                <wp:positionH relativeFrom="column">
-                  <wp:posOffset>889635</wp:posOffset>
-                </wp:positionH>
-                <wp:positionV relativeFrom="paragraph">
-                  <wp:posOffset>-52705</wp:posOffset>
-                </wp:positionV>
-                <wp:extent cx="532765" cy="252095"/>
-                <wp:effectExtent l="0" t="0" r="19685" b="14605"/>
-                <wp:wrapNone/>
-                <wp:docPr id="13" name="Rectângulo 13"/>
-                <wp:cNvGraphicFramePr/>
-                <a:graphic xmlns:a="http://schemas.openxmlformats.org/drawingml/2006/main">
-                  <a:graphicData uri="http://schemas.microsoft.com/office/word/2010/wordprocessingShape">
-                    <wps:wsp>
-                      <wps:cNvSpPr/>
-                      <wps:spPr>
-                        <a:xfrm>
-                          <a:off x="0" y="0"/>
-                          <a:ext cx="532765" cy="252095"/>
-                        </a:xfrm>
-                        <a:prstGeom prst="rect">
-                          <a:avLst/>
-                        </a:prstGeom>
-                      </wps:spPr>
-                      <wps:style>
-                        <a:lnRef idx="2">
-                          <a:schemeClr val="accent1">
-                            <a:shade val="50000"/>
-                          </a:schemeClr>
-                        </a:lnRef>
-                        <a:fillRef idx="1">
-                          <a:schemeClr val="accent1"/>
-                        </a:fillRef>
-                        <a:effectRef idx="0">
-                          <a:schemeClr val="accent1"/>
-                        </a:effectRef>
-                        <a:fontRef idx="minor">
-                          <a:schemeClr val="lt1"/>
-                        </a:fontRef>
-                      </wps:style>
-                      <wps:txbx>
-                        <w:txbxContent>
-                          <w:p>
-                            <w:pPr>
-                              <w:jc w:val="center"/>
-                            </w:pPr>
-                            <w:r>
-                              <w:t>y</w:t>
-                            </w:r>
-                            <w:r>
-                              <w:rPr>
-                                <w:vertAlign w:val="subscript"/>
-                              </w:rPr>
-                              <w:t>i</w:t>
-                            </w:r>
-                          </w:p>
-                        </w:txbxContent>
-                      </wps:txbx>
-                      <wps:bodyPr rot="0" spcFirstLastPara="0" vertOverflow="overflow" horzOverflow="overflow" vert="horz" wrap="square" lIns="91440" tIns="45720" rIns="91440" bIns="45720" numCol="1" spcCol="0" rtlCol="0" fromWordArt="0" anchor="ctr" anchorCtr="0" forceAA="0" compatLnSpc="1">
-                        <a:prstTxWarp prst="textNoShape">
-                          <a:avLst/>
-                        </a:prstTxWarp>
-                        <a:noAutofit/>
-                      </wps:bodyPr>
-                    </wps:wsp>
-                  </a:graphicData>
-                </a:graphic>
-                <wp14:sizeRelH relativeFrom="margin">
-                  <wp14:pctWidth>0</wp14:pctWidth>
-                </wp14:sizeRelH>
-                <wp14:sizeRelV relativeFrom="margin">
-                  <wp14:pctHeight>0</wp14:pctHeight>
-                </wp14:sizeRelV>
-              </wp:anchor>
-            </w:drawing>
-          </mc:Choice>
-          <mc:Fallback>
-            <w:pict>
-              <v:rect id="Rectângulo 13" o:spid="_x0000_s1027" style="position:absolute;left:0;text-align:left;margin-left:70.05pt;margin-top:-4.15pt;width:41.95pt;height:19.85pt;z-index:251670528;visibility:visible;mso-wrap-style:square;mso-width-percent:0;mso-height-percent:0;mso-wrap-distance-left:9pt;mso-wrap-distance-top:0;mso-wrap-distance-right:9pt;mso-wrap-distance-bottom:0;mso-position-horizontal:absolute;mso-position-horizontal-relative:text;mso-position-vertical:absolute;mso-position-vertical-relative:text;mso-width-percent:0;mso-height-percent:0;mso-width-relative:margin;mso-height-relative:margin;v-text-anchor:middle" o:gfxdata="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" fillcolor="#4f81bd [3204]" strokecolor="#243f60 [1604]" strokeweight="2pt">
-                <v:textbox>
-                  <w:txbxContent>
-                    <w:p>
-                      <w:pPr>
-                        <w:jc w:val="center"/>
-                      </w:pPr>
-                      <w:proofErr w:type="spellStart"/>
-                      <w:proofErr w:type="gramStart"/>
-                      <w:r>
-                        <w:t>y</w:t>
-                      </w:r>
-                      <w:r>
-                        <w:rPr>
-                          <w:vertAlign w:val="subscript"/>
-                        </w:rPr>
-                        <w:t>i</w:t>
-                      </w:r>
-                      <w:proofErr w:type="spellEnd"/>
-                      <w:proofErr w:type="gramEnd"/>
-                    </w:p>
-                  </w:txbxContent>
-                </v:textbox>
-              </v:rect>
-            </w:pict>
-          </mc:Fallback>
-        </mc:AlternateContent>
+        <w:pict>
+          <v:rect id="Rectângulo 13" o:spid="_x0000_s1027" style="position:absolute;left:0;text-align:left;margin-left:70.05pt;margin-top:-4.15pt;width:41.95pt;height:19.85pt;z-index:251670528;visibility:visible;mso-width-relative:margin;mso-height-relative:margin;v-text-anchor:middle" o:gfxdata="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" fillcolor="#4f81bd [3204]" strokecolor="#243f60 [1604]" strokeweight="2pt">
+            <v:textbox>
+              <w:txbxContent>
+                <w:p>
+                  <w:pPr>
+                    <w:jc w:val="center"/>
+                  </w:pPr>
+                  <w:proofErr w:type="spellStart"/>
+                  <w:r>
+                    <w:t>y</w:t>
+                  </w:r>
+                  <w:r>
+                    <w:rPr>
+                      <w:vertAlign w:val="subscript"/>
+                    </w:rPr>
+                    <w:t>i</w:t>
+                  </w:r>
+                  <w:proofErr w:type="spellEnd"/>
+                </w:p>
+              </w:txbxContent>
+            </v:textbox>
+          </v:rect>
+        </w:pict>
       </w:r>
       <w:r>
         <w:t>i)</w:t>
@@ -243,89 +79,66 @@
           <w:noProof/>
           <w:lang w:eastAsia="pt-PT"/>
         </w:rPr>
-        <mc:AlternateContent>
-          <mc:Choice Requires="wps">
-            <w:drawing>
-              <wp:anchor distT="0" distB="0" distL="114300" distR="114300" simplePos="0" relativeHeight="251667456" behindDoc="0" locked="0" layoutInCell="1" allowOverlap="1" wp14:anchorId="5280C403" wp14:editId="30EC8E32">
-                <wp:simplePos x="0" y="0"/>
-                <wp:positionH relativeFrom="column">
-                  <wp:posOffset>677281</wp:posOffset>
-                </wp:positionH>
-                <wp:positionV relativeFrom="paragraph">
-                  <wp:posOffset>1204059</wp:posOffset>
-                </wp:positionV>
-                <wp:extent cx="0" cy="149567"/>
-                <wp:effectExtent l="0" t="0" r="19050" b="22225"/>
-                <wp:wrapNone/>
-                <wp:docPr id="9" name="Conexão recta 9"/>
-                <wp:cNvGraphicFramePr/>
-                <a:graphic xmlns:a="http://schemas.openxmlformats.org/drawingml/2006/main">
-                  <a:graphicData uri="http://schemas.microsoft.com/office/word/2010/wordprocessingShape">
-                    <wps:wsp>
-                      <wps:cNvCnPr/>
-                      <wps:spPr>
-                        <a:xfrm>
-                          <a:off x="0" y="0"/>
-                          <a:ext cx="0" cy="149567"/>
-                        </a:xfrm>
-                        <a:prstGeom prst="line">
-                          <a:avLst/>
-                        </a:prstGeom>
-                        <a:ln>
-                          <a:solidFill>
-                            <a:schemeClr val="bg1"/>
-                          </a:solidFill>
-                        </a:ln>
-                      </wps:spPr>
-                      <wps:style>
-                        <a:lnRef idx="1">
-                          <a:schemeClr val="accent1"/>
-                        </a:lnRef>
-                        <a:fillRef idx="0">
-                          <a:schemeClr val="accent1"/>
-                        </a:fillRef>
-                        <a:effectRef idx="0">
-                          <a:schemeClr val="accent1"/>
-                        </a:effectRef>
-                        <a:fontRef idx="minor">
-                          <a:schemeClr val="tx1"/>
-                        </a:fontRef>
-                      </wps:style>
-                      <wps:bodyPr/>
-                    </wps:wsp>
-                  </a:graphicData>
-                </a:graphic>
-                <wp14:sizeRelV relativeFrom="margin">
-                  <wp14:pctHeight>0</wp14:pctHeight>
-                </wp14:sizeRelV>
-              </wp:anchor>
-            </w:drawing>
-          </mc:Choice>
-          <mc:Fallback>
-            <w:pict>
-              <v:line id="Conexão recta 9" o:spid="_x0000_s1026" style="position:absolute;z-index:251667456;visibility:visible;mso-wrap-style:square;mso-height-percent:0;mso-wrap-distance-left:9pt;mso-wrap-distance-top:0;mso-wrap-distance-right:9pt;mso-wrap-distance-bottom:0;mso-position-horizontal:absolute;mso-position-horizontal-relative:text;mso-position-vertical:absolute;mso-position-vertical-relative:text;mso-height-percent:0;mso-height-relative:margin" from="53.35pt,94.8pt" to="53.35pt,106.6pt" o:gfxdata="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" strokecolor="white [3212]"/>
-            </w:pict>
-          </mc:Fallback>
-        </mc:AlternateContent>
+        <w:pict>
+          <v:line id="Conexão recta 9" o:spid="_x0000_s1028" style="position:absolute;z-index:251667456;visibility:visible;mso-height-relative:margin" from="53.35pt,94.8pt" to="53.35pt,106.6pt" o:gfxdata="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" strokecolor="white [3212]"/>
+        </w:pict>
       </w:r>
       <w:r>
         <w:t>As “</w:t>
       </w:r>
-      <w:r>
-        <w:rPr>
-          <w:i/>
-        </w:rPr>
-        <w:t>Stream Ciphers”</w:t>
+      <w:proofErr w:type="spellStart"/>
+      <w:r>
+        <w:rPr>
+          <w:i/>
+        </w:rPr>
+        <w:t>Stream</w:t>
+      </w:r>
+      <w:proofErr w:type="spellEnd"/>
+      <w:r>
+        <w:rPr>
+          <w:i/>
+        </w:rPr>
+        <w:t xml:space="preserve"> </w:t>
+      </w:r>
+      <w:proofErr w:type="spellStart"/>
+      <w:r>
+        <w:rPr>
+          <w:i/>
+        </w:rPr>
+        <w:t>Ciphers</w:t>
+      </w:r>
+      <w:proofErr w:type="spellEnd"/>
+      <w:r>
+        <w:rPr>
+          <w:i/>
+        </w:rPr>
+        <w:t>”</w:t>
       </w:r>
       <w:r>
         <w:t xml:space="preserve"> ao contrário das “</w:t>
       </w:r>
-      <w:r>
-        <w:rPr>
-          <w:i/>
-        </w:rPr>
-        <w:t>Block Ciphers</w:t>
-      </w:r>
+      <w:proofErr w:type="spellStart"/>
+      <w:r>
+        <w:rPr>
+          <w:i/>
+        </w:rPr>
+        <w:t>Block</w:t>
+      </w:r>
+      <w:proofErr w:type="spellEnd"/>
+      <w:r>
+        <w:rPr>
+          <w:i/>
+        </w:rPr>
+        <w:t xml:space="preserve"> </w:t>
+      </w:r>
+      <w:proofErr w:type="spellStart"/>
+      <w:r>
+        <w:rPr>
+          <w:i/>
+        </w:rPr>
+        <w:t>Ciphers</w:t>
+      </w:r>
+      <w:proofErr w:type="spellEnd"/>
       <w:r>
         <w:rPr>
           <w:i/>
@@ -335,29 +148,61 @@
       <w:r>
         <w:t xml:space="preserve"> não têm um tamanho fixo e invariável de bits que devem ser processados, a cifra é feita bit a bit usando uma “</w:t>
       </w:r>
-      <w:r>
-        <w:rPr>
-          <w:i/>
-        </w:rPr>
-        <w:t>key stream</w:t>
-      </w:r>
+      <w:proofErr w:type="spellStart"/>
+      <w:r>
+        <w:rPr>
+          <w:i/>
+        </w:rPr>
+        <w:t>key</w:t>
+      </w:r>
+      <w:proofErr w:type="spellEnd"/>
+      <w:r>
+        <w:rPr>
+          <w:i/>
+        </w:rPr>
+        <w:t xml:space="preserve"> </w:t>
+      </w:r>
+      <w:proofErr w:type="spellStart"/>
+      <w:r>
+        <w:rPr>
+          <w:i/>
+        </w:rPr>
+        <w:t>stream</w:t>
+      </w:r>
+      <w:proofErr w:type="spellEnd"/>
       <w:r>
         <w:t xml:space="preserve">” permitindo assim que blocos mais pequenos, do que os valores habituais nas </w:t>
       </w:r>
       <w:r>
         <w:t>“</w:t>
       </w:r>
+      <w:proofErr w:type="spellStart"/>
       <w:r>
         <w:rPr>
           <w:i/>
         </w:rPr>
         <w:t>block</w:t>
       </w:r>
-      <w:r>
-        <w:rPr>
-          <w:i/>
-        </w:rPr>
-        <w:t xml:space="preserve"> ciphers”</w:t>
+      <w:proofErr w:type="spellEnd"/>
+      <w:r>
+        <w:rPr>
+          <w:i/>
+        </w:rPr>
+        <w:t xml:space="preserve"> </w:t>
+      </w:r>
+      <w:proofErr w:type="spellStart"/>
+      <w:r>
+        <w:rPr>
+          <w:i/>
+        </w:rPr>
+        <w:t>ciphers</w:t>
+      </w:r>
+      <w:proofErr w:type="spellEnd"/>
+      <w:r>
+        <w:rPr>
+          <w:i/>
+        </w:rPr>
+        <w:t>”</w:t>
       </w:r>
       <w:r>
         <w:rPr>
@@ -417,15 +262,6 @@
         <w:t>palavra-chave</w:t>
       </w:r>
       <w:r>
-        <w:t xml:space="preserve">, isto permite que a informação não seja lida permitindo ainda que seja verificada a integridade do </w:t>
-      </w:r>
-      <w:r>
-        <w:rPr>
-          <w:i/>
-        </w:rPr>
-        <w:t>keystore</w:t>
-      </w:r>
-      <w:r>
         <w:t>.</w:t>
       </w:r>
     </w:p>
@@ -436,7 +272,66 @@
     </w:p>
     <w:p>
       <w:r>
-        <w:t>Caso os bits fornecidos ao método doFinal não sejam de um tamanho múltiplo ao tamanho de um bloco este irá inserir padding no final, sendo que o padding apenas deve ser inserido no último bloco. O método update não irá inserir padding, irá apenas guardar em buffer os bits que não atingiram um bloco até ser chamado o método doFinal ou novamente o update.</w:t>
+        <w:tab/>
+      </w:r>
+      <w:r>
+        <w:t xml:space="preserve">Caso os bits fornecidos ao método </w:t>
+      </w:r>
+      <w:proofErr w:type="spellStart"/>
+      <w:r>
+        <w:t>doFinal</w:t>
+      </w:r>
+      <w:proofErr w:type="spellEnd"/>
+      <w:r>
+        <w:t xml:space="preserve"> não sejam de um tamanho múltiplo ao tamanho de um bloco este irá inserir </w:t>
+      </w:r>
+      <w:proofErr w:type="spellStart"/>
+      <w:r>
+        <w:t>padding</w:t>
+      </w:r>
+      <w:proofErr w:type="spellEnd"/>
+      <w:r>
+        <w:t xml:space="preserve"> no final, sendo que o </w:t>
+      </w:r>
+      <w:proofErr w:type="spellStart"/>
+      <w:r>
+        <w:t>padding</w:t>
+      </w:r>
+      <w:proofErr w:type="spellEnd"/>
+      <w:r>
+        <w:t xml:space="preserve"> apenas deve ser inserido no último bloco. O método </w:t>
+      </w:r>
+      <w:proofErr w:type="spellStart"/>
+      <w:r>
+        <w:t>update</w:t>
+      </w:r>
+      <w:proofErr w:type="spellEnd"/>
+      <w:r>
+        <w:t xml:space="preserve"> não irá inserir </w:t>
+      </w:r>
+      <w:proofErr w:type="spellStart"/>
+      <w:r>
+        <w:t>padding</w:t>
+      </w:r>
+      <w:proofErr w:type="spellEnd"/>
+      <w:r>
+        <w:t xml:space="preserve">, irá apenas guardar em buffer os bits que não atingiram um bloco até ser chamado o método </w:t>
+      </w:r>
+      <w:proofErr w:type="spellStart"/>
+      <w:r>
+        <w:t>doFinal</w:t>
+      </w:r>
+      <w:proofErr w:type="spellEnd"/>
+      <w:r>
+        <w:t xml:space="preserve"> ou novamente o </w:t>
+      </w:r>
+      <w:proofErr w:type="spellStart"/>
+      <w:r>
+        <w:t>update</w:t>
+      </w:r>
+      <w:proofErr w:type="spellEnd"/>
+      <w:r>
+        <w:t>.</w:t>
       </w:r>
     </w:p>
     <w:p/>
@@ -450,28 +345,65 @@
         <w:t xml:space="preserve">3.1 </w:t>
       </w:r>
       <w:r>
-        <w:t xml:space="preserve">São gerados tickets para autenticar o cliente perante o serviço, estes tickets são cifrados usando a chave do cliente ou serviço, consoante o seu destinatário, e contêm um </w:t>
-      </w:r>
-      <w:r>
-        <w:rPr>
-          <w:i/>
-        </w:rPr>
-        <w:t xml:space="preserve">timestamp </w:t>
-      </w:r>
-      <w:r>
-        <w:t>que irá impossibilitar ataques de replay.</w:t>
+        <w:t xml:space="preserve"> </w:t>
+      </w:r>
+      <w:r>
+        <w:t xml:space="preserve">São gerados </w:t>
+      </w:r>
+      <w:proofErr w:type="spellStart"/>
+      <w:r>
+        <w:t>tickets</w:t>
+      </w:r>
+      <w:proofErr w:type="spellEnd"/>
+      <w:r>
+        <w:t xml:space="preserve"> para autenticar o cliente perante o serviço, estes </w:t>
+      </w:r>
+      <w:proofErr w:type="spellStart"/>
+      <w:r>
+        <w:t>tickets</w:t>
+      </w:r>
+      <w:proofErr w:type="spellEnd"/>
+      <w:r>
+        <w:t xml:space="preserve"> são cifrados usando a chave do cliente ou serviço, consoante o seu destinatário, e contêm um </w:t>
+      </w:r>
+      <w:proofErr w:type="spellStart"/>
+      <w:r>
+        <w:rPr>
+          <w:i/>
+        </w:rPr>
+        <w:t>timestamp</w:t>
+      </w:r>
+      <w:proofErr w:type="spellEnd"/>
+      <w:r>
+        <w:rPr>
+          <w:i/>
+        </w:rPr>
+        <w:t xml:space="preserve"> </w:t>
+      </w:r>
+      <w:r>
+        <w:t xml:space="preserve">que irá impossibilitar ataques de </w:t>
+      </w:r>
+      <w:proofErr w:type="spellStart"/>
+      <w:r>
+        <w:t>replay</w:t>
+      </w:r>
+      <w:proofErr w:type="spellEnd"/>
+      <w:r>
+        <w:t>.</w:t>
       </w:r>
     </w:p>
     <w:p>
       <w:r>
         <w:t xml:space="preserve">3.2 Não, pois quando o </w:t>
       </w:r>
+      <w:proofErr w:type="spellStart"/>
       <w:r>
         <w:rPr>
           <w:i/>
         </w:rPr>
         <w:t>ticket</w:t>
       </w:r>
+      <w:proofErr w:type="spellEnd"/>
       <w:r>
         <w:t xml:space="preserve"> é gerado este é gerado usando informação de B. Logo, se B tentar usar para outro serviço este não irá ser válido.</w:t>
       </w:r>
@@ -483,12 +415,14 @@
       <w:r>
         <w:t xml:space="preserve">3 Não, pois teria que ser enviado em claro o </w:t>
       </w:r>
+      <w:proofErr w:type="spellStart"/>
       <w:r>
         <w:rPr>
           <w:i/>
         </w:rPr>
         <w:t>ticket</w:t>
       </w:r>
+      <w:proofErr w:type="spellEnd"/>
       <w:r>
         <w:t xml:space="preserve"> e este contém a chave de sessão. Caso alguém escuta-se a comunicação e obtivesse a chave de sessão poderia identificar-se como sendo A e pedir acesso a serviços.</w:t>
       </w:r>
@@ -498,11 +432,19 @@
         <w:lastRenderedPageBreak/>
         <w:t xml:space="preserve">3.4 Não, pois caso o </w:t>
       </w:r>
-      <w:r>
-        <w:rPr>
-          <w:i/>
-        </w:rPr>
-        <w:t xml:space="preserve">authenticator A </w:t>
+      <w:proofErr w:type="spellStart"/>
+      <w:r>
+        <w:rPr>
+          <w:i/>
+        </w:rPr>
+        <w:t>authenticator</w:t>
+      </w:r>
+      <w:proofErr w:type="spellEnd"/>
+      <w:r>
+        <w:rPr>
+          <w:i/>
+        </w:rPr>
+        <w:t xml:space="preserve"> A </w:t>
       </w:r>
       <w:r>
         <w:t>fosse em claro, dado a ser um esquema MAC, o atacante poderia obter T</w:t>
@@ -545,23 +487,61 @@
     </w:p>
     <w:p>
       <w:r>
-        <w:t>4.1 Tem que se obter o certificado do emissor e verificar, usando a chave pública, se o certificado que temos foi realmente emitido usando a chave privada daquele certficiado.</w:t>
-      </w:r>
-    </w:p>
-    <w:p>
-      <w:r>
-        <w:t xml:space="preserve">4.2 É usado o número de sequência das mensagens para evitar ataques de replay, esse número é usado na geração de uma marca MAC, o que torna impossível replicar mensagens fora de ordem. </w:t>
-      </w:r>
-    </w:p>
-    <w:p>
-      <w:r>
-        <w:t xml:space="preserve">4.3 No protocolo handshake são geradas as chaves usadas para garantir a segurança do canal, essas chaves são geradas usando como base uma outra chave. Esta é gerada aleatoriamente pelo cliente e protegida usando a chave pública do servidor, </w:t>
+        <w:t xml:space="preserve">4.1 Tem que se obter o certificado do emissor e verificar, usando a chave pública, se o certificado que temos foi realmente emitido usando a chave privada daquele </w:t>
+      </w:r>
+      <w:r>
+        <w:t>certificado</w:t>
+      </w:r>
+      <w:r>
+        <w:t>.</w:t>
+      </w:r>
+    </w:p>
+    <w:p>
+      <w:r>
+        <w:t xml:space="preserve">4.2 É usado o número de sequência das mensagens para evitar ataques de </w:t>
+      </w:r>
+      <w:proofErr w:type="spellStart"/>
+      <w:r>
+        <w:t>replay</w:t>
+      </w:r>
+      <w:proofErr w:type="spellEnd"/>
+      <w:r>
+        <w:t xml:space="preserve">, esse número é usado na geração de uma marca MAC, o que torna impossível replicar mensagens fora de ordem. </w:t>
+      </w:r>
+    </w:p>
+    <w:p>
+      <w:r>
+        <w:t xml:space="preserve">4.3 No protocolo </w:t>
+      </w:r>
+      <w:proofErr w:type="spellStart"/>
+      <w:r>
+        <w:t>handshake</w:t>
+      </w:r>
+      <w:proofErr w:type="spellEnd"/>
+      <w:r>
+        <w:t xml:space="preserve"> são geradas as chaves usadas para garantir a segurança do canal, essas chaves são geradas usando como base uma outra chave. Esta é gerada aleatoriamente pelo cliente e protegida usando a chave pública do servidor, </w:t>
       </w:r>
       <w:r>
         <w:t>o facto de esta</w:t>
       </w:r>
       <w:r>
-        <w:t xml:space="preserve"> chave ser aleatória torna impossível que seja usado um ataque de replay pois duas instâncias do protocolo handshake iriam originar chaves distintas.</w:t>
+        <w:t xml:space="preserve"> chave ser aleatória torna impossível que seja usado um ataque de </w:t>
+      </w:r>
+      <w:proofErr w:type="spellStart"/>
+      <w:r>
+        <w:t>replay</w:t>
+      </w:r>
+      <w:proofErr w:type="spellEnd"/>
+      <w:r>
+        <w:t xml:space="preserve"> pois duas instâncias do protocolo </w:t>
+      </w:r>
+      <w:proofErr w:type="spellStart"/>
+      <w:r>
+        <w:t>handshake</w:t>
+      </w:r>
+      <w:proofErr w:type="spellEnd"/>
+      <w:r>
+        <w:t xml:space="preserve"> iriam originar chaves distintas.</w:t>
       </w:r>
     </w:p>
     <w:p>
@@ -575,13 +555,45 @@
         <w:t xml:space="preserve"> irá conter uma marca MAC gerada usando toda a conversa entre os dois</w:t>
       </w:r>
       <w:r>
-        <w:t xml:space="preserve"> sendo a chave o master secret para que o outro possa verificar se ambos viram o mesmo</w:t>
+        <w:t xml:space="preserve"> sendo a chave o </w:t>
+      </w:r>
+      <w:proofErr w:type="spellStart"/>
+      <w:r>
+        <w:t>master</w:t>
+      </w:r>
+      <w:proofErr w:type="spellEnd"/>
+      <w:r>
+        <w:t xml:space="preserve"> </w:t>
+      </w:r>
+      <w:proofErr w:type="spellStart"/>
+      <w:r>
+        <w:t>secret</w:t>
+      </w:r>
+      <w:proofErr w:type="spellEnd"/>
+      <w:r>
+        <w:t xml:space="preserve"> para que o outro possa verificar se ambos viram o mesmo</w:t>
       </w:r>
       <w:r>
         <w:t xml:space="preserve">, caso algum hacker modifica-se </w:t>
       </w:r>
       <w:r>
-        <w:t>as mensagens e dado que este não sabe o master secret ele não irá conseguir alterar esta mensagem de forma a que o servidor e/ou o cliente validem a conversa.</w:t>
+        <w:t xml:space="preserve">as mensagens e dado que este não sabe o </w:t>
+      </w:r>
+      <w:proofErr w:type="spellStart"/>
+      <w:r>
+        <w:t>master</w:t>
+      </w:r>
+      <w:proofErr w:type="spellEnd"/>
+      <w:r>
+        <w:t xml:space="preserve"> </w:t>
+      </w:r>
+      <w:proofErr w:type="spellStart"/>
+      <w:r>
+        <w:t>secret</w:t>
+      </w:r>
+      <w:proofErr w:type="spellEnd"/>
+      <w:r>
+        <w:t xml:space="preserve"> ele não irá conseguir alterar esta mensagem de forma a que o servidor e/ou o cliente validem a conversa.</w:t>
       </w:r>
     </w:p>
     <w:sectPr>
@@ -595,7 +607,7 @@
 </file>
 
 <file path=word/numbering.xml><?xml version="1.0" encoding="utf-8"?>
-<w:numbering xmlns:wpc="http://schemas.microsoft.com/office/word/2010/wordprocessingCanvas" xmlns:mc="http://schemas.openxmlformats.org/markup-compatibility/2006" xmlns:o="urn:schemas-microsoft-com:office:office" xmlns:r="http://schemas.openxmlformats.org/officeDocument/2006/relationships" xmlns:m="http://schemas.openxmlformats.org/officeDocument/2006/math" xmlns:v="urn:schemas-microsoft-com:vml" xmlns:wp14="http://schemas.microsoft.com/office/word/2010/wordprocessingDrawing" xmlns:wp="http://schemas.openxmlformats.org/drawingml/2006/wordprocessingDrawing" xmlns:w10="urn:schemas-microsoft-com:office:word" xmlns:w="http://schemas.openxmlformats.org/wordprocessingml/2006/main" xmlns:w14="http://schemas.microsoft.com/office/word/2010/wordml" xmlns:wpg="http://schemas.microsoft.com/office/word/2010/wordprocessingGroup" xmlns:wpi="http://schemas.microsoft.com/office/word/2010/wordprocessingInk" xmlns:wne="http://schemas.microsoft.com/office/word/2006/wordml" xmlns:wps="http://schemas.microsoft.com/office/word/2010/wordprocessingShape" mc:Ignorable="w14 wp14">
+<w:numbering xmlns:ve="http://schemas.openxmlformats.org/markup-compatibility/2006" xmlns:o="urn:schemas-microsoft-com:office:office" xmlns:r="http://schemas.openxmlformats.org/officeDocument/2006/relationships" xmlns:m="http://schemas.openxmlformats.org/officeDocument/2006/math" xmlns:v="urn:schemas-microsoft-com:vml" xmlns:wp="http://schemas.openxmlformats.org/drawingml/2006/wordprocessingDrawing" xmlns:w10="urn:schemas-microsoft-com:office:word" xmlns:w="http://schemas.openxmlformats.org/wordprocessingml/2006/main" xmlns:wne="http://schemas.microsoft.com/office/word/2006/wordml">
   <w:abstractNum w:abstractNumId="0">
     <w:nsid w:val="59C221AC"/>
     <w:multiLevelType w:val="multilevel"/>
@@ -716,7 +728,7 @@
 </file>
 
 <file path=word/styles.xml><?xml version="1.0" encoding="utf-8"?>
-<w:styles xmlns:mc="http://schemas.openxmlformats.org/markup-compatibility/2006" xmlns:r="http://schemas.openxmlformats.org/officeDocument/2006/relationships" xmlns:w="http://schemas.openxmlformats.org/wordprocessingml/2006/main" xmlns:w14="http://schemas.microsoft.com/office/word/2010/wordml" mc:Ignorable="w14">
+<w:styles xmlns:r="http://schemas.openxmlformats.org/officeDocument/2006/relationships" xmlns:w="http://schemas.openxmlformats.org/wordprocessingml/2006/main">
   <w:docDefaults>
     <w:rPrDefault>
       <w:rPr>
@@ -874,6 +886,7 @@
   <w:style w:type="paragraph" w:default="1" w:styleId="Normal">
     <w:name w:val="Normal"/>
     <w:qFormat/>
+    <w:rsid w:val="00197B8A"/>
   </w:style>
   <w:style w:type="character" w:default="1" w:styleId="Tipodeletrapredefinidodopargrafo">
     <w:name w:val="Default Paragraph Font"/>
@@ -886,6 +899,7 @@
     <w:uiPriority w:val="99"/>
     <w:semiHidden/>
     <w:unhideWhenUsed/>
+    <w:qFormat/>
     <w:tblPr>
       <w:tblInd w:w="0" w:type="dxa"/>
       <w:tblCellMar>

</xml_diff>